<commit_message>
"Review" Apatar aangepast, Aanpassingen na gesprek met begeleider.
</commit_message>
<xml_diff>
--- a/Migratieplan/ETL Tools/Apatar.docx
+++ b/Migratieplan/ETL Tools/Apatar.docx
@@ -10,22 +10,18 @@
       <w:proofErr w:type="spellEnd"/>
     </w:p>
     <w:p>
-      <w:pPr>
-        <w:rPr>
-          <w:lang w:val="nl-NL"/>
-        </w:rPr>
-      </w:pPr>
-      <w:r>
-        <w:rPr>
-          <w:lang w:val="nl-NL"/>
-        </w:rPr>
-        <w:t xml:space="preserve">Homepagina: </w:t>
+      <w:proofErr w:type="spellStart"/>
+      <w:r>
+        <w:t>Homepagina</w:t>
+      </w:r>
+      <w:proofErr w:type="spellEnd"/>
+      <w:r>
+        <w:t xml:space="preserve">: </w:t>
       </w:r>
       <w:hyperlink r:id="rId4" w:history="1">
         <w:r>
           <w:rPr>
             <w:rStyle w:val="Hyperlink"/>
-            <w:lang w:val="nl-NL"/>
           </w:rPr>
           <w:t>http://apatar.com/</w:t>
         </w:r>
@@ -83,158 +79,227 @@
         </w:rPr>
         <w:t>Impressie:</w:t>
       </w:r>
+    </w:p>
+    <w:p>
+      <w:pPr>
+        <w:rPr>
+          <w:lang w:val="nl-NL"/>
+        </w:rPr>
+      </w:pPr>
+      <w:r>
+        <w:rPr>
+          <w:lang w:val="nl-NL"/>
+        </w:rPr>
+        <w:t xml:space="preserve">Toen wij de documentatie van deze </w:t>
+      </w:r>
+      <w:proofErr w:type="gramStart"/>
+      <w:r>
+        <w:rPr>
+          <w:lang w:val="nl-NL"/>
+        </w:rPr>
+        <w:t>ETL tool</w:t>
+      </w:r>
+      <w:proofErr w:type="gramEnd"/>
+      <w:r>
+        <w:rPr>
+          <w:lang w:val="nl-NL"/>
+        </w:rPr>
+        <w:t xml:space="preserve"> wouden doornemen, laadde de pagina niet. Dit is al een slechte eerste impressie. Verder bevat de FAQ alleen maar vragen die in het voordeel vallen voor </w:t>
+      </w:r>
+      <w:proofErr w:type="spellStart"/>
+      <w:r>
+        <w:rPr>
+          <w:lang w:val="nl-NL"/>
+        </w:rPr>
+        <w:t>Apatar</w:t>
+      </w:r>
+      <w:proofErr w:type="spellEnd"/>
+      <w:r>
+        <w:rPr>
+          <w:lang w:val="nl-NL"/>
+        </w:rPr>
+        <w:t>. Het komt niet over alsof de vragen in deze FAQ ook echt gevraagd worden door gebruikers, onder door de vraag “</w:t>
+      </w:r>
+      <w:proofErr w:type="spellStart"/>
+      <w:r>
+        <w:rPr>
+          <w:lang w:val="nl-NL"/>
+        </w:rPr>
+        <w:t>Can</w:t>
+      </w:r>
+      <w:proofErr w:type="spellEnd"/>
+      <w:r>
+        <w:rPr>
+          <w:lang w:val="nl-NL"/>
+        </w:rPr>
+        <w:t xml:space="preserve"> </w:t>
+      </w:r>
+      <w:proofErr w:type="spellStart"/>
+      <w:r>
+        <w:rPr>
+          <w:lang w:val="nl-NL"/>
+        </w:rPr>
+        <w:t>Apatar</w:t>
+      </w:r>
+      <w:proofErr w:type="spellEnd"/>
+      <w:r>
+        <w:rPr>
+          <w:lang w:val="nl-NL"/>
+        </w:rPr>
+        <w:t xml:space="preserve"> server run in a </w:t>
+      </w:r>
+      <w:proofErr w:type="spellStart"/>
+      <w:r>
+        <w:rPr>
+          <w:lang w:val="nl-NL"/>
+        </w:rPr>
+        <w:t>multi-threaded</w:t>
+      </w:r>
+      <w:proofErr w:type="spellEnd"/>
+      <w:r>
+        <w:rPr>
+          <w:lang w:val="nl-NL"/>
+        </w:rPr>
+        <w:t xml:space="preserve"> fashion </w:t>
+      </w:r>
+      <w:proofErr w:type="spellStart"/>
+      <w:r>
+        <w:rPr>
+          <w:lang w:val="nl-NL"/>
+        </w:rPr>
+        <w:t>optimizing</w:t>
+      </w:r>
+      <w:proofErr w:type="spellEnd"/>
+      <w:r>
+        <w:rPr>
+          <w:lang w:val="nl-NL"/>
+        </w:rPr>
+        <w:t xml:space="preserve"> performance levels?</w:t>
+      </w:r>
+      <w:r>
+        <w:rPr>
+          <w:lang w:val="nl-NL"/>
+        </w:rPr>
+        <w:t>”.</w:t>
+      </w:r>
+    </w:p>
+    <w:p>
+      <w:pPr>
+        <w:rPr>
+          <w:lang w:val="nl-NL"/>
+        </w:rPr>
+      </w:pPr>
+      <w:r>
+        <w:rPr>
+          <w:lang w:val="nl-NL"/>
+        </w:rPr>
+        <w:t xml:space="preserve">Ook de web demo op de site van </w:t>
+      </w:r>
+      <w:proofErr w:type="spellStart"/>
+      <w:r>
+        <w:rPr>
+          <w:lang w:val="nl-NL"/>
+        </w:rPr>
+        <w:t>Apatar</w:t>
+      </w:r>
+      <w:proofErr w:type="spellEnd"/>
+      <w:r>
+        <w:rPr>
+          <w:lang w:val="nl-NL"/>
+        </w:rPr>
+        <w:t xml:space="preserve"> werkt niet.</w:t>
+      </w:r>
+      <w:r>
+        <w:rPr>
+          <w:lang w:val="nl-NL"/>
+        </w:rPr>
+        <w:t xml:space="preserve"> Dit werkt zeker niet in het voordeel voor </w:t>
+      </w:r>
+      <w:proofErr w:type="spellStart"/>
+      <w:r>
+        <w:rPr>
+          <w:lang w:val="nl-NL"/>
+        </w:rPr>
+        <w:t>Apatar</w:t>
+      </w:r>
+      <w:proofErr w:type="spellEnd"/>
+      <w:r>
+        <w:rPr>
+          <w:lang w:val="nl-NL"/>
+        </w:rPr>
+        <w:t>.</w:t>
+      </w:r>
+    </w:p>
+    <w:p>
+      <w:pPr>
+        <w:rPr>
+          <w:lang w:val="nl-NL"/>
+        </w:rPr>
+      </w:pPr>
+      <w:r>
+        <w:rPr>
+          <w:lang w:val="nl-NL"/>
+        </w:rPr>
+        <w:t>Voor het gebruik van de tool is een account nodig. Tegen de tijd</w:t>
+      </w:r>
+      <w:r>
+        <w:rPr>
+          <w:lang w:val="nl-NL"/>
+        </w:rPr>
+        <w:t xml:space="preserve"> dat de download klaar was, hadden wij </w:t>
+      </w:r>
+      <w:r>
+        <w:rPr>
+          <w:lang w:val="nl-NL"/>
+        </w:rPr>
+        <w:t xml:space="preserve">al vele slechte impressies van </w:t>
+      </w:r>
+      <w:proofErr w:type="spellStart"/>
+      <w:r>
+        <w:rPr>
+          <w:lang w:val="nl-NL"/>
+        </w:rPr>
+        <w:t>Apatar</w:t>
+      </w:r>
+      <w:proofErr w:type="spellEnd"/>
+      <w:r>
+        <w:rPr>
+          <w:lang w:val="nl-NL"/>
+        </w:rPr>
+        <w:t xml:space="preserve">. Omdat </w:t>
+      </w:r>
+      <w:r>
+        <w:rPr>
+          <w:lang w:val="nl-NL"/>
+        </w:rPr>
+        <w:t>we liever geen account wouden aanmaken</w:t>
+      </w:r>
+      <w:r>
+        <w:rPr>
+          <w:lang w:val="nl-NL"/>
+        </w:rPr>
+        <w:t>, maar alleen de software even wou</w:t>
+      </w:r>
+      <w:r>
+        <w:rPr>
+          <w:lang w:val="nl-NL"/>
+        </w:rPr>
+        <w:t>den</w:t>
+      </w:r>
+      <w:r>
+        <w:rPr>
+          <w:lang w:val="nl-NL"/>
+        </w:rPr>
+        <w:t xml:space="preserve"> doorkijken, heeft dit de knoop doorgehakt voor het besluit deze software niet te gebruiken.</w:t>
+      </w:r>
+      <w:r>
+        <w:rPr>
+          <w:lang w:val="nl-NL"/>
+        </w:rPr>
+        <w:t xml:space="preserve"> Normaal is een account geen groot probleem, maar omdat de site al zo slecht was denken wij niet dat deze software het waard is.</w:t>
+      </w:r>
       <w:bookmarkStart w:id="0" w:name="_GoBack"/>
       <w:bookmarkEnd w:id="0"/>
-    </w:p>
-    <w:p>
-      <w:pPr>
-        <w:rPr>
-          <w:lang w:val="nl-NL"/>
-        </w:rPr>
-      </w:pPr>
-      <w:r>
-        <w:rPr>
-          <w:lang w:val="nl-NL"/>
-        </w:rPr>
-        <w:t xml:space="preserve">Toen wij de documentatie van deze </w:t>
-      </w:r>
-      <w:proofErr w:type="gramStart"/>
-      <w:r>
-        <w:rPr>
-          <w:lang w:val="nl-NL"/>
-        </w:rPr>
-        <w:t>ETL tool</w:t>
-      </w:r>
-      <w:proofErr w:type="gramEnd"/>
-      <w:r>
-        <w:rPr>
-          <w:lang w:val="nl-NL"/>
-        </w:rPr>
-        <w:t xml:space="preserve"> wouden doornemen, laadde de pagina niet. Dit is al een slechte eerste impressie. Verder bevat de FAQ alleen maar vragen die in het voordeel vallen voor </w:t>
-      </w:r>
-      <w:proofErr w:type="spellStart"/>
-      <w:r>
-        <w:rPr>
-          <w:lang w:val="nl-NL"/>
-        </w:rPr>
-        <w:t>Apatar</w:t>
-      </w:r>
-      <w:proofErr w:type="spellEnd"/>
-      <w:r>
-        <w:rPr>
-          <w:lang w:val="nl-NL"/>
-        </w:rPr>
-        <w:t>. Het komt niet over alsof de vragen in deze FAQ ook echt gevraagd worden door gebruikers, onder door de vraag “</w:t>
-      </w:r>
-      <w:proofErr w:type="spellStart"/>
-      <w:r>
-        <w:rPr>
-          <w:lang w:val="nl-NL"/>
-        </w:rPr>
-        <w:t>Can</w:t>
-      </w:r>
-      <w:proofErr w:type="spellEnd"/>
-      <w:r>
-        <w:rPr>
-          <w:lang w:val="nl-NL"/>
-        </w:rPr>
-        <w:t xml:space="preserve"> </w:t>
-      </w:r>
-      <w:proofErr w:type="spellStart"/>
-      <w:r>
-        <w:rPr>
-          <w:lang w:val="nl-NL"/>
-        </w:rPr>
-        <w:t>Apatar</w:t>
-      </w:r>
-      <w:proofErr w:type="spellEnd"/>
-      <w:r>
-        <w:rPr>
-          <w:lang w:val="nl-NL"/>
-        </w:rPr>
-        <w:t xml:space="preserve"> server run in a </w:t>
-      </w:r>
-      <w:proofErr w:type="spellStart"/>
-      <w:r>
-        <w:rPr>
-          <w:lang w:val="nl-NL"/>
-        </w:rPr>
-        <w:t>multi-threaded</w:t>
-      </w:r>
-      <w:proofErr w:type="spellEnd"/>
-      <w:r>
-        <w:rPr>
-          <w:lang w:val="nl-NL"/>
-        </w:rPr>
-        <w:t xml:space="preserve"> fashion </w:t>
-      </w:r>
-      <w:proofErr w:type="spellStart"/>
-      <w:r>
-        <w:rPr>
-          <w:lang w:val="nl-NL"/>
-        </w:rPr>
-        <w:t>optimizing</w:t>
-      </w:r>
-      <w:proofErr w:type="spellEnd"/>
-      <w:r>
-        <w:rPr>
-          <w:lang w:val="nl-NL"/>
-        </w:rPr>
-        <w:t xml:space="preserve"> performance levels?</w:t>
-      </w:r>
-      <w:r>
-        <w:rPr>
-          <w:lang w:val="nl-NL"/>
-        </w:rPr>
-        <w:t>”.</w:t>
-      </w:r>
-    </w:p>
-    <w:p>
-      <w:pPr>
-        <w:rPr>
-          <w:lang w:val="nl-NL"/>
-        </w:rPr>
-      </w:pPr>
-      <w:r>
-        <w:rPr>
-          <w:lang w:val="nl-NL"/>
-        </w:rPr>
-        <w:t xml:space="preserve">Ook de web demo op de site van </w:t>
-      </w:r>
-      <w:proofErr w:type="spellStart"/>
-      <w:r>
-        <w:rPr>
-          <w:lang w:val="nl-NL"/>
-        </w:rPr>
-        <w:t>Apatar</w:t>
-      </w:r>
-      <w:proofErr w:type="spellEnd"/>
-      <w:r>
-        <w:rPr>
-          <w:lang w:val="nl-NL"/>
-        </w:rPr>
-        <w:t xml:space="preserve"> werkt niet.</w:t>
-      </w:r>
-      <w:r>
-        <w:rPr>
-          <w:lang w:val="nl-NL"/>
-        </w:rPr>
-        <w:t xml:space="preserve"> Dit werkt zeker niet in het voordeel voor </w:t>
-      </w:r>
-      <w:proofErr w:type="spellStart"/>
-      <w:r>
-        <w:rPr>
-          <w:lang w:val="nl-NL"/>
-        </w:rPr>
-        <w:t>Apatar</w:t>
-      </w:r>
-      <w:proofErr w:type="spellEnd"/>
-      <w:r>
-        <w:rPr>
-          <w:lang w:val="nl-NL"/>
-        </w:rPr>
-        <w:t>.</w:t>
-      </w:r>
     </w:p>
     <w:p>
       <w:pPr>
@@ -320,7 +385,7 @@
         <w:rPr>
           <w:lang w:val="nl-NL"/>
         </w:rPr>
-        <w:t xml:space="preserve">Dit wordt waarschijnlijk niet de </w:t>
+        <w:t xml:space="preserve">Dit wordt niet de </w:t>
       </w:r>
       <w:proofErr w:type="gramStart"/>
       <w:r>
@@ -340,7 +405,27 @@
         <w:rPr>
           <w:lang w:val="nl-NL"/>
         </w:rPr>
-        <w:t>essies, en zelfs de web demo werkt gewoon niet.</w:t>
+        <w:t>essies, en zelf</w:t>
+      </w:r>
+      <w:r>
+        <w:rPr>
+          <w:lang w:val="nl-NL"/>
+        </w:rPr>
+        <w:t xml:space="preserve">s de web demo werkt niet. Verder is er een account nodig </w:t>
+      </w:r>
+      <w:proofErr w:type="gramStart"/>
+      <w:r>
+        <w:rPr>
+          <w:lang w:val="nl-NL"/>
+        </w:rPr>
+        <w:t>voor</w:t>
+      </w:r>
+      <w:proofErr w:type="gramEnd"/>
+      <w:r>
+        <w:rPr>
+          <w:lang w:val="nl-NL"/>
+        </w:rPr>
+        <w:t xml:space="preserve"> gebruik en ook dit vinden wij niet erg fijn.</w:t>
       </w:r>
     </w:p>
     <w:sectPr>

</xml_diff>